<commit_message>
add queue performance/WAN data
</commit_message>
<xml_diff>
--- a/sqlstream_sqlite.docx
+++ b/sqlstream_sqlite.docx
@@ -3188,19 +3188,7 @@
         <w:rPr>
           <w:rFonts w:ascii="Times New Roman" w:hAnsi="Times New Roman"/>
         </w:rPr>
-        <w:t xml:space="preserve"> On </w:t>
-      </w:r>
-      <w:r>
-        <w:rPr>
-          <w:rFonts w:ascii="Times New Roman" w:hAnsi="Times New Roman"/>
-        </w:rPr>
-        <w:t>LAN</w:t>
-      </w:r>
-      <w:r>
-        <w:rPr>
-          <w:rFonts w:ascii="Times New Roman" w:hAnsi="Times New Roman"/>
-        </w:rPr>
-        <w:t xml:space="preserve">, </w:t>
+        <w:t xml:space="preserve"> </w:t>
       </w:r>
       <w:proofErr w:type="spellStart"/>
       <w:r>
@@ -3234,13 +3222,35 @@
         <w:rPr>
           <w:rFonts w:ascii="Times New Roman" w:hAnsi="Times New Roman"/>
         </w:rPr>
-        <w:t xml:space="preserve"> + Sync). In regards</w:t>
-      </w:r>
-      <w:r>
-        <w:rPr>
-          <w:rFonts w:ascii="Times New Roman" w:hAnsi="Times New Roman"/>
-        </w:rPr>
-        <w:t xml:space="preserve"> to wide area network (</w:t>
+        <w:t xml:space="preserve"> + Sync). </w:t>
+      </w:r>
+    </w:p>
+    <w:p>
+      <w:pPr>
+        <w:ind w:firstLine="720"/>
+        <w:rPr>
+          <w:rFonts w:ascii="Times New Roman" w:hAnsi="Times New Roman"/>
+        </w:rPr>
+      </w:pPr>
+      <w:proofErr w:type="gramStart"/>
+      <w:r>
+        <w:rPr>
+          <w:rFonts w:ascii="Times New Roman" w:hAnsi="Times New Roman"/>
+        </w:rPr>
+        <w:t>In regards</w:t>
+      </w:r>
+      <w:r>
+        <w:rPr>
+          <w:rFonts w:ascii="Times New Roman" w:hAnsi="Times New Roman"/>
+        </w:rPr>
+        <w:t xml:space="preserve"> to</w:t>
+      </w:r>
+      <w:proofErr w:type="gramEnd"/>
+      <w:r>
+        <w:rPr>
+          <w:rFonts w:ascii="Times New Roman" w:hAnsi="Times New Roman"/>
+        </w:rPr>
+        <w:t xml:space="preserve"> wide area network (</w:t>
       </w:r>
       <w:r>
         <w:rPr>
@@ -3270,7 +3280,19 @@
         <w:rPr>
           <w:rFonts w:ascii="Times New Roman" w:hAnsi="Times New Roman"/>
         </w:rPr>
-        <w:t xml:space="preserve">20,000 records (50,000/2.51) per second. However, the query speed will be as low as 30 queries per second on </w:t>
+        <w:t xml:space="preserve">20,000 records (50,000/2.51) per second. </w:t>
+      </w:r>
+      <w:r>
+        <w:rPr>
+          <w:rFonts w:ascii="Times New Roman" w:hAnsi="Times New Roman"/>
+        </w:rPr>
+        <w:t>Contrarily</w:t>
+      </w:r>
+      <w:r>
+        <w:rPr>
+          <w:rFonts w:ascii="Times New Roman" w:hAnsi="Times New Roman"/>
+        </w:rPr>
+        <w:t xml:space="preserve">, the query speed will be as low as 30 queries per second on </w:t>
       </w:r>
       <w:r>
         <w:rPr>
@@ -3326,7 +3348,31 @@
         <w:rPr>
           <w:rFonts w:ascii="Times New Roman" w:hAnsi="Times New Roman"/>
         </w:rPr>
-        <w:t xml:space="preserve">(cross-region) having a high latency. After analyzing the performance data in Figure 5, you will find </w:t>
+        <w:t>(cross</w:t>
+      </w:r>
+      <w:r>
+        <w:rPr>
+          <w:rFonts w:ascii="Times New Roman" w:hAnsi="Times New Roman"/>
+        </w:rPr>
+        <w:t xml:space="preserve">-region) having a high latency. </w:t>
+      </w:r>
+      <w:r>
+        <w:rPr>
+          <w:rFonts w:ascii="Times New Roman" w:hAnsi="Times New Roman"/>
+        </w:rPr>
+        <w:t>After analyzing the perfor</w:t>
+      </w:r>
+      <w:r>
+        <w:rPr>
+          <w:rFonts w:ascii="Times New Roman" w:hAnsi="Times New Roman"/>
+        </w:rPr>
+        <w:t>mance data at the above</w:t>
+      </w:r>
+      <w:r>
+        <w:rPr>
+          <w:rFonts w:ascii="Times New Roman" w:hAnsi="Times New Roman"/>
+        </w:rPr>
+        <w:t xml:space="preserve"> Figure 5, you will find </w:t>
       </w:r>
       <w:proofErr w:type="spellStart"/>
       <w:r>
@@ -3376,32 +3422,201 @@
         <w:rPr>
           <w:rFonts w:ascii="Times New Roman" w:hAnsi="Times New Roman"/>
         </w:rPr>
-        <w:t xml:space="preserve">remoting database accessing. </w:t>
-      </w:r>
-      <w:r>
-        <w:rPr>
-          <w:rFonts w:ascii="Times New Roman" w:hAnsi="Times New Roman"/>
-        </w:rPr>
-        <w:t xml:space="preserve">Further, </w:t>
-      </w:r>
-      <w:r>
-        <w:rPr>
-          <w:rFonts w:ascii="Times New Roman" w:hAnsi="Times New Roman"/>
-        </w:rPr>
-        <w:t xml:space="preserve">performance data for </w:t>
-      </w:r>
-      <w:r>
-        <w:rPr>
-          <w:rFonts w:ascii="Times New Roman" w:hAnsi="Times New Roman"/>
-        </w:rPr>
-        <w:t>WAN would be much better if the test WAN have better network bandwidth.</w:t>
-      </w:r>
-      <w:r>
-        <w:rPr>
-          <w:rFonts w:ascii="Times New Roman" w:hAnsi="Times New Roman"/>
+        <w:t>remoting database accessing.</w:t>
+      </w:r>
+    </w:p>
+    <w:p>
+      <w:pPr>
+        <w:ind w:firstLine="720"/>
+        <w:rPr>
+          <w:rFonts w:ascii="Times New Roman" w:hAnsi="Times New Roman"/>
+        </w:rPr>
+      </w:pPr>
+      <w:r>
+        <w:rPr>
+          <w:rFonts w:ascii="Times New Roman" w:hAnsi="Times New Roman"/>
+        </w:rPr>
+        <w:lastRenderedPageBreak/>
+        <w:t xml:space="preserve">The above performance study was completed on WAN having bandwidth around 30 </w:t>
+      </w:r>
+      <w:proofErr w:type="spellStart"/>
+      <w:r>
+        <w:rPr>
+          <w:rFonts w:ascii="Times New Roman" w:hAnsi="Times New Roman"/>
+        </w:rPr>
+        <w:t>Mbps</w:t>
+      </w:r>
+      <w:proofErr w:type="spellEnd"/>
+      <w:r>
+        <w:rPr>
+          <w:rFonts w:ascii="Times New Roman" w:hAnsi="Times New Roman"/>
+        </w:rPr>
+        <w:t xml:space="preserve"> for cross-region communication. It is imagined that performance data for WAN would be much better if the test WAN have better network bandwidth. Further, </w:t>
+      </w:r>
+      <w:proofErr w:type="spellStart"/>
+      <w:r>
+        <w:rPr>
+          <w:rFonts w:ascii="Times New Roman" w:hAnsi="Times New Roman"/>
+        </w:rPr>
+        <w:t>SocketPro</w:t>
+      </w:r>
+      <w:proofErr w:type="spellEnd"/>
+      <w:r>
+        <w:rPr>
+          <w:rFonts w:ascii="Times New Roman" w:hAnsi="Times New Roman"/>
+        </w:rPr>
+        <w:t xml:space="preserve"> supports inline compression too, but this test study doesn’t use this feature. If </w:t>
+      </w:r>
+      <w:proofErr w:type="spellStart"/>
+      <w:r>
+        <w:rPr>
+          <w:rFonts w:ascii="Times New Roman" w:hAnsi="Times New Roman"/>
+        </w:rPr>
+        <w:t>SocketPro</w:t>
+      </w:r>
+      <w:proofErr w:type="spellEnd"/>
+      <w:r>
+        <w:rPr>
+          <w:rFonts w:ascii="Times New Roman" w:hAnsi="Times New Roman"/>
+        </w:rPr>
+        <w:t xml:space="preserve"> inline compression feature is employed, its streaming test data will be further improved on WAN. At last, the performance study is completed on cheap virtual machines with one or two CPUs only. The performance data would be considerably improved if dedicated machines are used for testing.</w:t>
+      </w:r>
+    </w:p>
+    <w:p>
+      <w:pPr>
+        <w:rPr>
+          <w:rFonts w:ascii="Times New Roman" w:hAnsi="Times New Roman"/>
+          <w:b/>
+        </w:rPr>
+      </w:pPr>
+      <w:r>
+        <w:rPr>
+          <w:rFonts w:ascii="Times New Roman" w:hAnsi="Times New Roman"/>
+          <w:b/>
+        </w:rPr>
+        <w:t>Executing SQL statements in parallel</w:t>
+      </w:r>
+      <w:r>
+        <w:rPr>
+          <w:rFonts w:ascii="Times New Roman" w:hAnsi="Times New Roman"/>
+          <w:b/>
         </w:rPr>
         <w:t xml:space="preserve"> </w:t>
       </w:r>
+      <w:r>
+        <w:rPr>
+          <w:rFonts w:ascii="Times New Roman" w:hAnsi="Times New Roman"/>
+          <w:b/>
+        </w:rPr>
+        <w:t>with</w:t>
+      </w:r>
+      <w:r>
+        <w:rPr>
+          <w:rFonts w:ascii="Times New Roman" w:hAnsi="Times New Roman"/>
+          <w:b/>
+        </w:rPr>
+        <w:t xml:space="preserve"> fault auto recovery</w:t>
+      </w:r>
+    </w:p>
+    <w:p>
+      <w:pPr>
+        <w:rPr>
+          <w:rFonts w:ascii="Times New Roman" w:hAnsi="Times New Roman"/>
+        </w:rPr>
+      </w:pPr>
+      <w:r>
+        <w:rPr>
+          <w:rFonts w:ascii="Times New Roman" w:hAnsi="Times New Roman"/>
+        </w:rPr>
+        <w:tab/>
+      </w:r>
+      <w:r>
+        <w:rPr>
+          <w:rFonts w:ascii="Times New Roman" w:hAnsi="Times New Roman"/>
+          <w:b/>
+        </w:rPr>
+        <w:t xml:space="preserve">Parallel </w:t>
+      </w:r>
+      <w:r>
+        <w:rPr>
+          <w:rFonts w:ascii="Times New Roman" w:hAnsi="Times New Roman"/>
+          <w:b/>
+        </w:rPr>
+        <w:t>c</w:t>
+      </w:r>
+      <w:r>
+        <w:rPr>
+          <w:rFonts w:ascii="Times New Roman" w:hAnsi="Times New Roman"/>
+          <w:b/>
+        </w:rPr>
+        <w:t>omputation:</w:t>
+      </w:r>
+      <w:r>
+        <w:rPr>
+          <w:rFonts w:ascii="Times New Roman" w:hAnsi="Times New Roman"/>
+        </w:rPr>
+        <w:t xml:space="preserve"> </w:t>
+      </w:r>
+      <w:r>
+        <w:rPr>
+          <w:rFonts w:ascii="Times New Roman" w:hAnsi="Times New Roman"/>
+        </w:rPr>
+        <w:t>After studying the previous</w:t>
+      </w:r>
+      <w:r>
+        <w:rPr>
+          <w:rFonts w:ascii="Times New Roman" w:hAnsi="Times New Roman"/>
+        </w:rPr>
+        <w:t xml:space="preserve"> two</w:t>
+      </w:r>
+      <w:r>
+        <w:rPr>
+          <w:rFonts w:ascii="Times New Roman" w:hAnsi="Times New Roman"/>
+        </w:rPr>
+        <w:t xml:space="preserve"> simple examples, </w:t>
+      </w:r>
+      <w:r>
+        <w:rPr>
+          <w:rFonts w:ascii="Times New Roman" w:hAnsi="Times New Roman"/>
+        </w:rPr>
+        <w:t xml:space="preserve">it is time to study the coming third sample at the directory </w:t>
+      </w:r>
+      <w:r>
+        <w:rPr>
+          <w:rFonts w:ascii="Times New Roman" w:hAnsi="Times New Roman"/>
+        </w:rPr>
+        <w:t>socketpro</w:t>
+      </w:r>
+      <w:r>
+        <w:rPr>
+          <w:rFonts w:ascii="Times New Roman" w:hAnsi="Times New Roman"/>
+        </w:rPr>
+        <w:t>/</w:t>
+      </w:r>
+      <w:r>
+        <w:rPr>
+          <w:rFonts w:ascii="Times New Roman" w:hAnsi="Times New Roman"/>
+        </w:rPr>
+        <w:t>samples</w:t>
+      </w:r>
+      <w:r>
+        <w:rPr>
+          <w:rFonts w:ascii="Times New Roman" w:hAnsi="Times New Roman"/>
+        </w:rPr>
+        <w:t>/</w:t>
+      </w:r>
+      <w:r>
+        <w:rPr>
+          <w:rFonts w:ascii="Times New Roman" w:hAnsi="Times New Roman"/>
+        </w:rPr>
+        <w:t>auto_recovery</w:t>
+      </w:r>
+      <w:r>
+        <w:rPr>
+          <w:rFonts w:ascii="Times New Roman" w:hAnsi="Times New Roman"/>
+        </w:rPr>
+        <w:t xml:space="preserve">/(test_cplusplus|test_java|test_python|test_sharp). </w:t>
+      </w:r>
       <w:proofErr w:type="spellStart"/>
       <w:r>
         <w:rPr>
@@ -3414,194 +3629,38 @@
         <w:rPr>
           <w:rFonts w:ascii="Times New Roman" w:hAnsi="Times New Roman"/>
         </w:rPr>
-        <w:t xml:space="preserve"> supports to inline compression but this test study doesn’t use it yet. If </w:t>
-      </w:r>
-      <w:proofErr w:type="spellStart"/>
-      <w:r>
-        <w:rPr>
-          <w:rFonts w:ascii="Times New Roman" w:hAnsi="Times New Roman"/>
-        </w:rPr>
-        <w:t>SocketPro</w:t>
-      </w:r>
-      <w:proofErr w:type="spellEnd"/>
-      <w:r>
-        <w:rPr>
-          <w:rFonts w:ascii="Times New Roman" w:hAnsi="Times New Roman"/>
-        </w:rPr>
-        <w:t xml:space="preserve"> inline compression feature is employed, its streaming test data will be further improved on WAN. At </w:t>
-      </w:r>
+        <w:t xml:space="preserve"> is created from the bottom to support parallel computation. </w:t>
+      </w:r>
+      <w:r>
+        <w:rPr>
+          <w:rFonts w:ascii="Times New Roman" w:hAnsi="Times New Roman"/>
+        </w:rPr>
+        <w:t>You can distribute</w:t>
+      </w:r>
+      <w:r>
+        <w:rPr>
+          <w:rFonts w:ascii="Times New Roman" w:hAnsi="Times New Roman"/>
+        </w:rPr>
+        <w:t xml:space="preserve"> multiple SQL statements </w:t>
+      </w:r>
+      <w:r>
+        <w:rPr>
+          <w:rFonts w:ascii="Times New Roman" w:hAnsi="Times New Roman"/>
+        </w:rPr>
+        <w:t>onto different backend databases for processing concurrently. This feature is designed for improvement of application scalability as shown at the Figure 6.</w:t>
+      </w:r>
+    </w:p>
+    <w:p>
+      <w:pPr>
+        <w:rPr>
+          <w:rFonts w:ascii="Times New Roman" w:hAnsi="Times New Roman"/>
+        </w:rPr>
+      </w:pPr>
       <w:r>
         <w:rPr>
           <w:rFonts w:ascii="Times New Roman" w:hAnsi="Times New Roman"/>
         </w:rPr>
         <w:lastRenderedPageBreak/>
-        <w:t>last, the performance study is completed on cheap virtual machines with one or two CPUs only. The performance data would be much better if dedicated machines are used for testing.</w:t>
-      </w:r>
-    </w:p>
-    <w:p>
-      <w:pPr>
-        <w:rPr>
-          <w:rFonts w:ascii="Times New Roman" w:hAnsi="Times New Roman"/>
-          <w:b/>
-        </w:rPr>
-      </w:pPr>
-      <w:r>
-        <w:rPr>
-          <w:rFonts w:ascii="Times New Roman" w:hAnsi="Times New Roman"/>
-          <w:b/>
-        </w:rPr>
-        <w:t>Executing SQL statements in parallel</w:t>
-      </w:r>
-      <w:r>
-        <w:rPr>
-          <w:rFonts w:ascii="Times New Roman" w:hAnsi="Times New Roman"/>
-          <w:b/>
-        </w:rPr>
-        <w:t xml:space="preserve"> and fault auto recovery</w:t>
-      </w:r>
-    </w:p>
-    <w:p>
-      <w:pPr>
-        <w:rPr>
-          <w:rFonts w:ascii="Times New Roman" w:hAnsi="Times New Roman"/>
-        </w:rPr>
-      </w:pPr>
-      <w:r>
-        <w:rPr>
-          <w:rFonts w:ascii="Times New Roman" w:hAnsi="Times New Roman"/>
-        </w:rPr>
-        <w:tab/>
-      </w:r>
-      <w:r>
-        <w:rPr>
-          <w:rFonts w:ascii="Times New Roman" w:hAnsi="Times New Roman"/>
-          <w:b/>
-        </w:rPr>
-        <w:t xml:space="preserve">Parallel </w:t>
-      </w:r>
-      <w:r>
-        <w:rPr>
-          <w:rFonts w:ascii="Times New Roman" w:hAnsi="Times New Roman"/>
-          <w:b/>
-        </w:rPr>
-        <w:t>c</w:t>
-      </w:r>
-      <w:r>
-        <w:rPr>
-          <w:rFonts w:ascii="Times New Roman" w:hAnsi="Times New Roman"/>
-          <w:b/>
-        </w:rPr>
-        <w:t>omputation:</w:t>
-      </w:r>
-      <w:r>
-        <w:rPr>
-          <w:rFonts w:ascii="Times New Roman" w:hAnsi="Times New Roman"/>
-        </w:rPr>
-        <w:t xml:space="preserve"> </w:t>
-      </w:r>
-      <w:r>
-        <w:rPr>
-          <w:rFonts w:ascii="Times New Roman" w:hAnsi="Times New Roman"/>
-        </w:rPr>
-        <w:t>After studying the previous</w:t>
-      </w:r>
-      <w:r>
-        <w:rPr>
-          <w:rFonts w:ascii="Times New Roman" w:hAnsi="Times New Roman"/>
-        </w:rPr>
-        <w:t xml:space="preserve"> two</w:t>
-      </w:r>
-      <w:r>
-        <w:rPr>
-          <w:rFonts w:ascii="Times New Roman" w:hAnsi="Times New Roman"/>
-        </w:rPr>
-        <w:t xml:space="preserve"> simple examples, </w:t>
-      </w:r>
-      <w:r>
-        <w:rPr>
-          <w:rFonts w:ascii="Times New Roman" w:hAnsi="Times New Roman"/>
-        </w:rPr>
-        <w:t xml:space="preserve">it is time to study the coming third sample at the directory </w:t>
-      </w:r>
-      <w:r>
-        <w:rPr>
-          <w:rFonts w:ascii="Times New Roman" w:hAnsi="Times New Roman"/>
-        </w:rPr>
-        <w:t>socketpro</w:t>
-      </w:r>
-      <w:r>
-        <w:rPr>
-          <w:rFonts w:ascii="Times New Roman" w:hAnsi="Times New Roman"/>
-        </w:rPr>
-        <w:t>/</w:t>
-      </w:r>
-      <w:r>
-        <w:rPr>
-          <w:rFonts w:ascii="Times New Roman" w:hAnsi="Times New Roman"/>
-        </w:rPr>
-        <w:t>samples</w:t>
-      </w:r>
-      <w:r>
-        <w:rPr>
-          <w:rFonts w:ascii="Times New Roman" w:hAnsi="Times New Roman"/>
-        </w:rPr>
-        <w:t>/</w:t>
-      </w:r>
-      <w:r>
-        <w:rPr>
-          <w:rFonts w:ascii="Times New Roman" w:hAnsi="Times New Roman"/>
-        </w:rPr>
-        <w:t>auto_recovery</w:t>
-      </w:r>
-      <w:r>
-        <w:rPr>
-          <w:rFonts w:ascii="Times New Roman" w:hAnsi="Times New Roman"/>
-        </w:rPr>
-        <w:t xml:space="preserve">/(test_cplusplus|test_java|test_python|test_sharp). </w:t>
-      </w:r>
-      <w:proofErr w:type="spellStart"/>
-      <w:r>
-        <w:rPr>
-          <w:rFonts w:ascii="Times New Roman" w:hAnsi="Times New Roman"/>
-        </w:rPr>
-        <w:t>SocketPro</w:t>
-      </w:r>
-      <w:proofErr w:type="spellEnd"/>
-      <w:r>
-        <w:rPr>
-          <w:rFonts w:ascii="Times New Roman" w:hAnsi="Times New Roman"/>
-        </w:rPr>
-        <w:t xml:space="preserve"> is created from the bottom to support parallel computation. </w:t>
-      </w:r>
-      <w:r>
-        <w:rPr>
-          <w:rFonts w:ascii="Times New Roman" w:hAnsi="Times New Roman"/>
-        </w:rPr>
-        <w:t>You can distribute</w:t>
-      </w:r>
-      <w:r>
-        <w:rPr>
-          <w:rFonts w:ascii="Times New Roman" w:hAnsi="Times New Roman"/>
-        </w:rPr>
-        <w:t xml:space="preserve"> multiple SQL statements </w:t>
-      </w:r>
-      <w:r>
-        <w:rPr>
-          <w:rFonts w:ascii="Times New Roman" w:hAnsi="Times New Roman"/>
-        </w:rPr>
-        <w:t>onto different backend databases for processing concurrently. This feature is designed for improvement of application scalability as shown at the Figure 6.</w:t>
-      </w:r>
-    </w:p>
-    <w:p>
-      <w:pPr>
-        <w:rPr>
-          <w:rFonts w:ascii="Times New Roman" w:hAnsi="Times New Roman"/>
-        </w:rPr>
-      </w:pPr>
-      <w:r>
-        <w:rPr>
-          <w:rFonts w:ascii="Times New Roman" w:hAnsi="Times New Roman"/>
-        </w:rPr>
         <w:pict>
           <v:shape id="_x0000_i1030" type="#_x0000_t75" style="width:471pt;height:345.75pt">
             <v:imagedata r:id="rId15" o:title="sqlite_auto_recovery"/>
@@ -3621,7 +3680,6 @@
           <w:rFonts w:ascii="Times New Roman" w:hAnsi="Times New Roman"/>
           <w:i/>
         </w:rPr>
-        <w:lastRenderedPageBreak/>
         <w:t xml:space="preserve">Figure 6: Demonstration of </w:t>
       </w:r>
       <w:proofErr w:type="spellStart"/>
@@ -3805,6 +3863,7 @@
         <w:rPr>
           <w:rFonts w:ascii="Times New Roman" w:hAnsi="Times New Roman"/>
         </w:rPr>
+        <w:lastRenderedPageBreak/>
         <w:tab/>
       </w:r>
       <w:r>
@@ -4337,7 +4396,6 @@
           <w:sz w:val="24"/>
           <w:szCs w:val="24"/>
         </w:rPr>
-        <w:lastRenderedPageBreak/>
         <w:t>Real-time cache for table update, insert and delete</w:t>
       </w:r>
       <w:r>
@@ -4621,6 +4679,7 @@
           <w:sz w:val="24"/>
           <w:szCs w:val="24"/>
         </w:rPr>
+        <w:lastRenderedPageBreak/>
         <w:t xml:space="preserve">Both client and server components are </w:t>
       </w:r>
       <w:r>
@@ -4653,6 +4712,7 @@
           <w:szCs w:val="24"/>
         </w:rPr>
       </w:pPr>
+      <w:bookmarkStart w:id="0" w:name="_GoBack"/>
       <w:r>
         <w:rPr>
           <w:rFonts w:ascii="Times New Roman" w:hAnsi="Times New Roman"/>
@@ -4707,15 +4767,7 @@
           <w:sz w:val="24"/>
           <w:szCs w:val="24"/>
         </w:rPr>
-        <w:t xml:space="preserve"> </w:t>
-      </w:r>
-      <w:r>
-        <w:rPr>
-          <w:rFonts w:ascii="Times New Roman" w:hAnsi="Times New Roman"/>
-          <w:sz w:val="24"/>
-          <w:szCs w:val="24"/>
-        </w:rPr>
-        <w:t xml:space="preserve">– </w:t>
+        <w:t xml:space="preserve"> – </w:t>
       </w:r>
       <w:r>
         <w:rPr>
@@ -4726,7 +4778,6 @@
         </w:rPr>
         <w:t>fault auto recovery</w:t>
       </w:r>
-      <w:bookmarkStart w:id="0" w:name="_GoBack"/>
       <w:bookmarkEnd w:id="0"/>
     </w:p>
     <w:sectPr>
@@ -4831,7 +4882,7 @@
         <w:i/>
         <w:noProof/>
       </w:rPr>
-      <w:t>10</w:t>
+      <w:t>11</w:t>
     </w:r>
     <w:r>
       <w:rPr>

</xml_diff>